<commit_message>
menambahkan status tugas pengenalan QA
</commit_message>
<xml_diff>
--- a/Tugas QA 1.docx
+++ b/Tugas QA 1.docx
@@ -11,13 +11,8 @@
       </w:r>
       <w:r>
         <w:tab/>
-        <w:t xml:space="preserve">:  </w:t>
-      </w:r>
-      <w:proofErr w:type="gramStart"/>
-      <w:r>
-        <w:t>Maulana  Zusuf</w:t>
-      </w:r>
-      <w:proofErr w:type="gramEnd"/>
+        <w:t>:  Maulana  Zusuf</w:t>
+      </w:r>
     </w:p>
     <w:p>
       <w:r>
@@ -32,6 +27,21 @@
       </w:r>
       <w:r>
         <w:t>microsoft.com</w:t>
+      </w:r>
+    </w:p>
+    <w:p>
+      <w:r>
+        <w:t>Tugas</w:t>
+      </w:r>
+      <w:r>
+        <w:tab/>
+      </w:r>
+      <w:r>
+        <w:tab/>
+      </w:r>
+      <w:r>
+        <w:tab/>
+        <w:t>: Pengenalan QA</w:t>
       </w:r>
     </w:p>
     <w:p>
@@ -306,13 +316,8 @@
             <w:r>
               <w:t xml:space="preserve">1. Enter </w:t>
             </w:r>
-            <w:proofErr w:type="spellStart"/>
-            <w:r>
-              <w:t>Url</w:t>
-            </w:r>
-            <w:proofErr w:type="spellEnd"/>
-            <w:r>
-              <w:t xml:space="preserve"> login.microsoft.com</w:t>
+            <w:r>
+              <w:t>Url login.microsoft.com</w:t>
             </w:r>
           </w:p>
           <w:p>
@@ -476,13 +481,8 @@
             <w:r>
               <w:t xml:space="preserve">1. Enter </w:t>
             </w:r>
-            <w:proofErr w:type="spellStart"/>
-            <w:r>
-              <w:t>Url</w:t>
-            </w:r>
-            <w:proofErr w:type="spellEnd"/>
-            <w:r>
-              <w:t xml:space="preserve"> </w:t>
+            <w:r>
+              <w:t xml:space="preserve">Url </w:t>
             </w:r>
             <w:r>
               <w:t>signup.live.com</w:t>
@@ -630,6 +630,7 @@
               </w:tabs>
             </w:pPr>
             <w:r>
+              <w:lastRenderedPageBreak/>
               <w:t>14. Click keep sign in</w:t>
             </w:r>
           </w:p>
@@ -653,6 +654,7 @@
           </w:tcPr>
           <w:p>
             <w:r>
+              <w:lastRenderedPageBreak/>
               <w:t>U</w:t>
             </w:r>
             <w:r>
@@ -706,7 +708,6 @@
           <w:sz w:val="24"/>
           <w:szCs w:val="24"/>
         </w:rPr>
-        <w:lastRenderedPageBreak/>
         <w:t>Create scenario (using BDD) for invalid login</w:t>
       </w:r>
       <w:r>
@@ -725,27 +726,7 @@
           <w:sz w:val="24"/>
           <w:szCs w:val="24"/>
         </w:rPr>
-        <w:t xml:space="preserve"> </w:t>
-      </w:r>
-      <w:proofErr w:type="gramStart"/>
-      <w:r>
-        <w:rPr>
-          <w:b/>
-          <w:bCs/>
-          <w:sz w:val="24"/>
-          <w:szCs w:val="24"/>
-        </w:rPr>
-        <w:t>( wrong</w:t>
-      </w:r>
-      <w:proofErr w:type="gramEnd"/>
-      <w:r>
-        <w:rPr>
-          <w:b/>
-          <w:bCs/>
-          <w:sz w:val="24"/>
-          <w:szCs w:val="24"/>
-        </w:rPr>
-        <w:t xml:space="preserve"> password )</w:t>
+        <w:t xml:space="preserve"> ( wrong password )</w:t>
       </w:r>
       <w:r>
         <w:rPr>
@@ -787,10 +768,7 @@
         <w:ind w:left="360"/>
       </w:pPr>
       <w:r>
-        <w:t xml:space="preserve">And user click button </w:t>
-      </w:r>
-      <w:r>
-        <w:t>next</w:t>
+        <w:t>And user click button next</w:t>
       </w:r>
     </w:p>
     <w:p>
@@ -894,13 +872,7 @@
         <w:ind w:left="360"/>
       </w:pPr>
       <w:r>
-        <w:t xml:space="preserve">Given user at </w:t>
-      </w:r>
-      <w:r>
-        <w:t>Sign up</w:t>
-      </w:r>
-      <w:r>
-        <w:t xml:space="preserve"> page</w:t>
+        <w:t>Given user at Sign up page</w:t>
       </w:r>
     </w:p>
     <w:p>
@@ -908,10 +880,7 @@
         <w:ind w:firstLine="360"/>
       </w:pPr>
       <w:r>
-        <w:t xml:space="preserve">And </w:t>
-      </w:r>
-      <w:r>
-        <w:t xml:space="preserve">User enter new email </w:t>
+        <w:t xml:space="preserve">And User enter new email </w:t>
       </w:r>
     </w:p>
     <w:p>
@@ -919,10 +888,7 @@
         <w:ind w:firstLine="360"/>
       </w:pPr>
       <w:r>
-        <w:t xml:space="preserve">And </w:t>
-      </w:r>
-      <w:r>
-        <w:t>Click on Next Button</w:t>
+        <w:t>And Click on Next Button</w:t>
       </w:r>
     </w:p>
     <w:p>
@@ -930,10 +896,7 @@
         <w:ind w:firstLine="360"/>
       </w:pPr>
       <w:r>
-        <w:t xml:space="preserve">And </w:t>
-      </w:r>
-      <w:r>
-        <w:t xml:space="preserve">User enter password </w:t>
+        <w:t xml:space="preserve">And User enter password </w:t>
       </w:r>
     </w:p>
     <w:p>
@@ -941,15 +904,7 @@
         <w:ind w:left="360"/>
       </w:pPr>
       <w:r>
-        <w:t xml:space="preserve">And </w:t>
-      </w:r>
-      <w:proofErr w:type="spellStart"/>
-      <w:r>
-        <w:t>And</w:t>
-      </w:r>
-      <w:proofErr w:type="spellEnd"/>
-      <w:r>
-        <w:t xml:space="preserve"> </w:t>
+        <w:t xml:space="preserve">And And </w:t>
       </w:r>
       <w:r>
         <w:t xml:space="preserve">Click </w:t>
@@ -963,10 +918,7 @@
         <w:ind w:left="360"/>
       </w:pPr>
       <w:r>
-        <w:t xml:space="preserve">And User fills </w:t>
-      </w:r>
-      <w:r>
-        <w:t>the name</w:t>
+        <w:t>And User fills the name</w:t>
       </w:r>
     </w:p>
     <w:p>
@@ -1122,13 +1074,8 @@
       <w:r>
         <w:t xml:space="preserve">And </w:t>
       </w:r>
-      <w:proofErr w:type="gramStart"/>
-      <w:r>
-        <w:t>Click</w:t>
-      </w:r>
-      <w:proofErr w:type="gramEnd"/>
-      <w:r>
-        <w:t xml:space="preserve"> keep sign in</w:t>
+      <w:r>
+        <w:t>Click keep sign in</w:t>
       </w:r>
     </w:p>
     <w:p>
@@ -1148,10 +1095,7 @@
         <w:t>Microsoft</w:t>
       </w:r>
       <w:r>
-        <w:t xml:space="preserve"> account is created</w:t>
-      </w:r>
-      <w:r>
-        <w:t xml:space="preserve"> </w:t>
+        <w:t xml:space="preserve"> account is created </w:t>
       </w:r>
     </w:p>
     <w:p/>
@@ -1172,28 +1116,7 @@
           <w:sz w:val="24"/>
           <w:szCs w:val="24"/>
         </w:rPr>
-        <w:lastRenderedPageBreak/>
-        <w:t xml:space="preserve">Create test </w:t>
-      </w:r>
-      <w:proofErr w:type="gramStart"/>
-      <w:r>
-        <w:rPr>
-          <w:b/>
-          <w:bCs/>
-          <w:sz w:val="24"/>
-          <w:szCs w:val="24"/>
-        </w:rPr>
-        <w:t>report(</w:t>
-      </w:r>
-      <w:proofErr w:type="gramEnd"/>
-      <w:r>
-        <w:rPr>
-          <w:b/>
-          <w:bCs/>
-          <w:sz w:val="24"/>
-          <w:szCs w:val="24"/>
-        </w:rPr>
-        <w:t>positive and negative) based on above scenarios</w:t>
+        <w:t>Create test report(positive and negative) based on above scenarios</w:t>
       </w:r>
     </w:p>
     <w:p>
@@ -1366,11 +1289,9 @@
             <w:pPr>
               <w:jc w:val="center"/>
             </w:pPr>
-            <w:proofErr w:type="gramStart"/>
             <w:r>
               <w:t>Actually Result</w:t>
             </w:r>
-            <w:proofErr w:type="gramEnd"/>
           </w:p>
         </w:tc>
         <w:tc>
@@ -1501,13 +1422,8 @@
             <w:r>
               <w:t xml:space="preserve">1. Enter </w:t>
             </w:r>
-            <w:proofErr w:type="spellStart"/>
-            <w:r>
-              <w:t>Url</w:t>
-            </w:r>
-            <w:proofErr w:type="spellEnd"/>
-            <w:r>
-              <w:t xml:space="preserve"> login.microsoft.com</w:t>
+            <w:r>
+              <w:t>Url login.microsoft.com</w:t>
             </w:r>
           </w:p>
           <w:p>
@@ -1708,13 +1624,8 @@
             <w:r>
               <w:t xml:space="preserve">1. Enter </w:t>
             </w:r>
-            <w:proofErr w:type="spellStart"/>
-            <w:r>
-              <w:t>Url</w:t>
-            </w:r>
-            <w:proofErr w:type="spellEnd"/>
-            <w:r>
-              <w:t xml:space="preserve"> </w:t>
+            <w:r>
+              <w:t xml:space="preserve">Url </w:t>
             </w:r>
             <w:r>
               <w:t>signup.live.com</w:t>
@@ -1813,6 +1724,7 @@
           </w:p>
           <w:p>
             <w:r>
+              <w:lastRenderedPageBreak/>
               <w:t>12. User Enter phone numbers</w:t>
             </w:r>
           </w:p>
@@ -1828,7 +1740,6 @@
               </w:tabs>
             </w:pPr>
             <w:r>
-              <w:lastRenderedPageBreak/>
               <w:t xml:space="preserve">13. </w:t>
             </w:r>
             <w:r>
@@ -2110,11 +2021,9 @@
             <w:pPr>
               <w:jc w:val="center"/>
             </w:pPr>
-            <w:proofErr w:type="gramStart"/>
             <w:r>
               <w:t>Actually Result</w:t>
             </w:r>
-            <w:proofErr w:type="gramEnd"/>
           </w:p>
         </w:tc>
         <w:tc>
@@ -2213,15 +2122,7 @@
           </w:tcPr>
           <w:p>
             <w:r>
-              <w:t xml:space="preserve">Check When passing </w:t>
-            </w:r>
-            <w:proofErr w:type="gramStart"/>
-            <w:r>
-              <w:t>a</w:t>
-            </w:r>
-            <w:proofErr w:type="gramEnd"/>
-            <w:r>
-              <w:t xml:space="preserve"> </w:t>
+              <w:t xml:space="preserve">Check When passing a </w:t>
             </w:r>
             <w:r>
               <w:rPr>
@@ -2229,15 +2130,7 @@
                 <w:bCs/>
                 <w:shd w:val="clear" w:color="auto" w:fill="C00000"/>
               </w:rPr>
-              <w:t>in</w:t>
-            </w:r>
-            <w:r>
-              <w:rPr>
-                <w:b/>
-                <w:bCs/>
-                <w:shd w:val="clear" w:color="auto" w:fill="C00000"/>
-              </w:rPr>
-              <w:t xml:space="preserve">correct </w:t>
+              <w:t xml:space="preserve">incorrect </w:t>
             </w:r>
             <w:r>
               <w:t>email</w:t>
@@ -2269,13 +2162,8 @@
             <w:r>
               <w:t xml:space="preserve">1. Enter </w:t>
             </w:r>
-            <w:proofErr w:type="spellStart"/>
-            <w:r>
-              <w:t>Url</w:t>
-            </w:r>
-            <w:proofErr w:type="spellEnd"/>
-            <w:r>
-              <w:t xml:space="preserve"> login.microsoft.com</w:t>
+            <w:r>
+              <w:t>Url login.microsoft.com</w:t>
             </w:r>
           </w:p>
           <w:p>
@@ -2512,13 +2400,8 @@
             <w:r>
               <w:t xml:space="preserve">1. Enter </w:t>
             </w:r>
-            <w:proofErr w:type="spellStart"/>
-            <w:r>
-              <w:t>Url</w:t>
-            </w:r>
-            <w:proofErr w:type="spellEnd"/>
-            <w:r>
-              <w:t xml:space="preserve"> </w:t>
+            <w:r>
+              <w:t xml:space="preserve">Url </w:t>
             </w:r>
             <w:r>
               <w:t>signup.live.com</w:t>
@@ -3337,6 +3220,7 @@
   <w:style w:type="character" w:default="1" w:styleId="DefaultParagraphFont">
     <w:name w:val="Default Paragraph Font"/>
     <w:uiPriority w:val="1"/>
+    <w:semiHidden/>
     <w:unhideWhenUsed/>
   </w:style>
   <w:style w:type="table" w:default="1" w:styleId="TableNormal">

</xml_diff>